<commit_message>
Removed old implementations and added minor improvements
</commit_message>
<xml_diff>
--- a/JEA-Kwetter-casus.docx
+++ b/JEA-Kwetter-casus.docx
@@ -3,10 +3,32 @@
 <w:document xmlns:wpc="http://schemas.microsoft.com/office/word/2010/wordprocessingCanvas" xmlns:cx="http://schemas.microsoft.com/office/drawing/2014/chartex" xmlns:cx1="http://schemas.microsoft.com/office/drawing/2015/9/8/chartex" xmlns:cx2="http://schemas.microsoft.com/office/drawing/2015/10/21/chartex" xmlns:cx3="http://schemas.microsoft.com/office/drawing/2016/5/9/chartex" xmlns:cx4="http://schemas.microsoft.com/office/drawing/2016/5/10/chartex" xmlns:cx5="http://schemas.microsoft.com/office/drawing/2016/5/11/chartex" xmlns:mc="http://schemas.openxmlformats.org/markup-compatibility/2006" xmlns:o="urn:schemas-microsoft-com:office:office" xmlns:r="http://schemas.openxmlformats.org/officeDocument/2006/relationships" xmlns:m="http://schemas.openxmlformats.org/officeDocument/2006/math" xmlns:v="urn:schemas-microsoft-com:vml" xmlns:wp14="http://schemas.microsoft.com/office/word/2010/wordprocessingDrawing" xmlns:wp="http://schemas.openxmlformats.org/drawingml/2006/wordprocessingDrawing" xmlns:w10="urn:schemas-microsoft-com:office:word" xmlns:w="http://schemas.openxmlformats.org/wordprocessingml/2006/main" xmlns:w14="http://schemas.microsoft.com/office/word/2010/wordml" xmlns:w15="http://schemas.microsoft.com/office/word/2012/wordml" xmlns:w16se="http://schemas.microsoft.com/office/word/2015/wordml/symex" xmlns:wpg="http://schemas.microsoft.com/office/word/2010/wordprocessingGroup" xmlns:wpi="http://schemas.microsoft.com/office/word/2010/wordprocessingInk" xmlns:wne="http://schemas.microsoft.com/office/word/2006/wordml" xmlns:wps="http://schemas.microsoft.com/office/word/2010/wordprocessingShape" mc:Ignorable="w14 w15 w16se wp14">
   <w:body>
     <w:p>
-      <w:bookmarkStart w:id="0" w:name="_GoBack"/>
-      <w:bookmarkEnd w:id="0"/>
-      <w:r>
-        <w:t>Twitter is een internetdienst ontstaan in 2006 waarbij gebruikers korte berichtjes publiceren. Via twitter.com geeft de hele wereld online antwoord op de vraag “What are you doing?”</w:t>
+      <w:r>
+        <w:t>Twitter is een internetdienst ontstaan in 2006 waarbij gebruikers korte berichtjes publiceren. Via twitter.com geeft de hele wereld online antwoord op de vraag “</w:t>
+      </w:r>
+      <w:proofErr w:type="spellStart"/>
+      <w:r>
+        <w:t>What</w:t>
+      </w:r>
+      <w:proofErr w:type="spellEnd"/>
+      <w:r>
+        <w:t xml:space="preserve"> are </w:t>
+      </w:r>
+      <w:proofErr w:type="spellStart"/>
+      <w:r>
+        <w:t>you</w:t>
+      </w:r>
+      <w:proofErr w:type="spellEnd"/>
+      <w:r>
+        <w:t xml:space="preserve"> </w:t>
+      </w:r>
+      <w:proofErr w:type="spellStart"/>
+      <w:r>
+        <w:t>doing</w:t>
+      </w:r>
+      <w:proofErr w:type="spellEnd"/>
+      <w:r>
+        <w:t>?”</w:t>
       </w:r>
     </w:p>
     <w:p>
@@ -29,8 +51,49 @@
           <w:rStyle w:val="Nadruk"/>
           <w:lang w:val="en-GB"/>
         </w:rPr>
-        <w:t> is a free social networking and microblogging service that enables its users to send and read messages known as tweets. Tweets are text-based posts of up to 140 characters displayed on the author's profile page and delivered to the author's subscribers who are known as followers. Senders can restrict delivery to those in their circle of friends or, by default, allow open access.” - Uit Wikipedia, de vrije encyclopedie</w:t>
-      </w:r>
+        <w:t> is a free social networking and microblogging service that enables its users to send and read messages known as tweets. Tweets are text-based posts of up to 140 characters displayed on the author's profile page and delivered to the author's subscribers who are known as followers. Senders can restrict delivery to those in their circle of friends or, by default, allow open access.” - </w:t>
+      </w:r>
+      <w:proofErr w:type="spellStart"/>
+      <w:r>
+        <w:rPr>
+          <w:rStyle w:val="Nadruk"/>
+          <w:lang w:val="en-GB"/>
+        </w:rPr>
+        <w:t>Uit</w:t>
+      </w:r>
+      <w:proofErr w:type="spellEnd"/>
+      <w:r>
+        <w:rPr>
+          <w:rStyle w:val="Nadruk"/>
+          <w:lang w:val="en-GB"/>
+        </w:rPr>
+        <w:t xml:space="preserve"> Wikipedia, de </w:t>
+      </w:r>
+      <w:proofErr w:type="spellStart"/>
+      <w:r>
+        <w:rPr>
+          <w:rStyle w:val="Nadruk"/>
+          <w:lang w:val="en-GB"/>
+        </w:rPr>
+        <w:t>vrije</w:t>
+      </w:r>
+      <w:proofErr w:type="spellEnd"/>
+      <w:r>
+        <w:rPr>
+          <w:rStyle w:val="Nadruk"/>
+          <w:lang w:val="en-GB"/>
+        </w:rPr>
+        <w:t xml:space="preserve"> </w:t>
+      </w:r>
+      <w:proofErr w:type="spellStart"/>
+      <w:r>
+        <w:rPr>
+          <w:rStyle w:val="Nadruk"/>
+          <w:lang w:val="en-GB"/>
+        </w:rPr>
+        <w:t>encyclopedie</w:t>
+      </w:r>
+      <w:proofErr w:type="spellEnd"/>
     </w:p>
     <w:p>
       <w:r>
@@ -105,14 +168,27 @@
       <w:r>
         <w:t xml:space="preserve">Figuur </w:t>
       </w:r>
-      <w:fldSimple w:instr=" SEQ Figuur \* ARABIC ">
-        <w:r>
-          <w:rPr>
-            <w:noProof/>
-          </w:rPr>
-          <w:t>1</w:t>
-        </w:r>
-      </w:fldSimple>
+      <w:r>
+        <w:fldChar w:fldCharType="begin"/>
+      </w:r>
+      <w:r>
+        <w:instrText xml:space="preserve"> SEQ Figuur \* ARABIC </w:instrText>
+      </w:r>
+      <w:r>
+        <w:fldChar w:fldCharType="separate"/>
+      </w:r>
+      <w:r>
+        <w:rPr>
+          <w:noProof/>
+        </w:rPr>
+        <w:t>1</w:t>
+      </w:r>
+      <w:r>
+        <w:rPr>
+          <w:noProof/>
+        </w:rPr>
+        <w:fldChar w:fldCharType="end"/>
+      </w:r>
     </w:p>
     <w:p>
       <w:r>
@@ -165,10 +241,12 @@
       <w:pPr>
         <w:pStyle w:val="Kop2"/>
       </w:pPr>
+      <w:proofErr w:type="spellStart"/>
       <w:r>
         <w:lastRenderedPageBreak/>
         <w:t>Mockups</w:t>
       </w:r>
+      <w:proofErr w:type="spellEnd"/>
     </w:p>
     <w:p>
       <w:pPr>
@@ -221,22 +299,35 @@
       <w:pPr>
         <w:pStyle w:val="Bijschrift"/>
       </w:pPr>
-      <w:bookmarkStart w:id="1" w:name="_Ref285897843"/>
+      <w:bookmarkStart w:id="0" w:name="_Ref285897843"/>
       <w:r>
         <w:t xml:space="preserve">Figuur </w:t>
       </w:r>
-      <w:fldSimple w:instr=" SEQ Figuur \* ARABIC ">
-        <w:r>
-          <w:rPr>
-            <w:noProof/>
-          </w:rPr>
-          <w:t>2</w:t>
-        </w:r>
-      </w:fldSimple>
+      <w:r>
+        <w:fldChar w:fldCharType="begin"/>
+      </w:r>
+      <w:r>
+        <w:instrText xml:space="preserve"> SEQ Figuur \* ARABIC </w:instrText>
+      </w:r>
+      <w:r>
+        <w:fldChar w:fldCharType="separate"/>
+      </w:r>
+      <w:r>
+        <w:rPr>
+          <w:noProof/>
+        </w:rPr>
+        <w:t>2</w:t>
+      </w:r>
+      <w:r>
+        <w:rPr>
+          <w:noProof/>
+        </w:rPr>
+        <w:fldChar w:fldCharType="end"/>
+      </w:r>
       <w:r>
         <w:t>: kwetterscherm 1</w:t>
       </w:r>
-      <w:bookmarkEnd w:id="1"/>
+      <w:bookmarkEnd w:id="0"/>
       <w:r>
         <w:t xml:space="preserve"> “Profiel pagina”</w:t>
       </w:r>
@@ -304,22 +395,35 @@
           <w:docGrid w:linePitch="360"/>
         </w:sectPr>
       </w:pPr>
-      <w:bookmarkStart w:id="2" w:name="_Ref285899698"/>
+      <w:bookmarkStart w:id="1" w:name="_Ref285899698"/>
       <w:r>
         <w:t xml:space="preserve">Figuur </w:t>
       </w:r>
-      <w:fldSimple w:instr=" SEQ Figuur \* ARABIC ">
-        <w:r>
-          <w:rPr>
-            <w:noProof/>
-          </w:rPr>
-          <w:t>3</w:t>
-        </w:r>
-      </w:fldSimple>
+      <w:r>
+        <w:fldChar w:fldCharType="begin"/>
+      </w:r>
+      <w:r>
+        <w:instrText xml:space="preserve"> SEQ Figuur \* ARABIC </w:instrText>
+      </w:r>
+      <w:r>
+        <w:fldChar w:fldCharType="separate"/>
+      </w:r>
+      <w:r>
+        <w:rPr>
+          <w:noProof/>
+        </w:rPr>
+        <w:t>3</w:t>
+      </w:r>
+      <w:r>
+        <w:rPr>
+          <w:noProof/>
+        </w:rPr>
+        <w:fldChar w:fldCharType="end"/>
+      </w:r>
       <w:r>
         <w:t>: kwetterscherm 2</w:t>
       </w:r>
-      <w:bookmarkEnd w:id="2"/>
+      <w:bookmarkEnd w:id="1"/>
       <w:r>
         <w:t xml:space="preserve"> “Startpagina”</w:t>
       </w:r>
@@ -356,6 +460,11 @@
     <w:p>
       <w:r>
         <w:t xml:space="preserve">De volgers en de leiders die je volgt blijven ongewijzigd.  </w:t>
+      </w:r>
+    </w:p>
+    <w:p>
+      <w:r>
+        <w:t>https://trello.com/c/Yb7TqQjf/15-profielpagina-maken</w:t>
       </w:r>
     </w:p>
     <w:tbl>
@@ -365,9 +474,9 @@
         <w:tblLook w:val="04A0" w:firstRow="1" w:lastRow="0" w:firstColumn="1" w:lastColumn="0" w:noHBand="0" w:noVBand="1"/>
       </w:tblPr>
       <w:tblGrid>
-        <w:gridCol w:w="1830"/>
-        <w:gridCol w:w="6075"/>
-        <w:gridCol w:w="1332"/>
+        <w:gridCol w:w="1815"/>
+        <w:gridCol w:w="5865"/>
+        <w:gridCol w:w="1321"/>
       </w:tblGrid>
       <w:tr>
         <w:trPr>
@@ -556,9 +665,11 @@
             <w:tcW w:w="1830" w:type="dxa"/>
           </w:tcPr>
           <w:p>
+            <w:proofErr w:type="spellStart"/>
             <w:r>
               <w:t>Followers</w:t>
             </w:r>
+            <w:proofErr w:type="spellEnd"/>
           </w:p>
         </w:tc>
         <w:tc>
@@ -603,9 +714,11 @@
             <w:tcW w:w="1830" w:type="dxa"/>
           </w:tcPr>
           <w:p>
+            <w:proofErr w:type="spellStart"/>
             <w:r>
               <w:t>Following</w:t>
             </w:r>
+            <w:proofErr w:type="spellEnd"/>
           </w:p>
         </w:tc>
         <w:tc>
@@ -716,6 +829,43 @@
       <w:r>
         <w:t>.</w:t>
       </w:r>
+    </w:p>
+    <w:p>
+      <w:pPr>
+        <w:rPr>
+          <w:b/>
+        </w:rPr>
+      </w:pPr>
+      <w:hyperlink r:id="rId16" w:history="1">
+        <w:r>
+          <w:rPr>
+            <w:rStyle w:val="Hyperlink"/>
+          </w:rPr>
+          <w:t>https://trello.com/c/GwW8lVRq/16-startpagina-maken</w:t>
+        </w:r>
+      </w:hyperlink>
+    </w:p>
+    <w:p>
+      <w:pPr>
+        <w:rPr>
+          <w:b/>
+        </w:rPr>
+      </w:pPr>
+      <w:hyperlink r:id="rId17" w:history="1">
+        <w:r>
+          <w:rPr>
+            <w:rStyle w:val="Hyperlink"/>
+          </w:rPr>
+          <w:t>https://trello.com/c/DWVMUNRy/17-registratie-en-inlog</w:t>
+        </w:r>
+      </w:hyperlink>
+    </w:p>
+    <w:p>
+      <w:pPr>
+        <w:rPr>
+          <w:b/>
+        </w:rPr>
+      </w:pPr>
     </w:p>
     <w:tbl>
       <w:tblPr>
@@ -724,9 +874,9 @@
         <w:tblLook w:val="04A0" w:firstRow="1" w:lastRow="0" w:firstColumn="1" w:lastColumn="0" w:noHBand="0" w:noVBand="1"/>
       </w:tblPr>
       <w:tblGrid>
-        <w:gridCol w:w="1795"/>
-        <w:gridCol w:w="6110"/>
-        <w:gridCol w:w="1332"/>
+        <w:gridCol w:w="1782"/>
+        <w:gridCol w:w="5898"/>
+        <w:gridCol w:w="1321"/>
       </w:tblGrid>
       <w:tr>
         <w:trPr>
@@ -829,8 +979,13 @@
             <w:tcW w:w="1795" w:type="dxa"/>
           </w:tcPr>
           <w:p>
-            <w:r>
-              <w:t>What’s happening?</w:t>
+            <w:proofErr w:type="spellStart"/>
+            <w:r>
+              <w:t>What’s</w:t>
+            </w:r>
+            <w:proofErr w:type="spellEnd"/>
+            <w:r>
+              <w:t xml:space="preserve"> happening?</w:t>
             </w:r>
           </w:p>
         </w:tc>
@@ -843,7 +998,15 @@
               <w:cnfStyle w:val="000000010000" w:firstRow="0" w:lastRow="0" w:firstColumn="0" w:lastColumn="0" w:oddVBand="0" w:evenVBand="0" w:oddHBand="0" w:evenHBand="1" w:firstRowFirstColumn="0" w:firstRowLastColumn="0" w:lastRowFirstColumn="0" w:lastRowLastColumn="0"/>
             </w:pPr>
             <w:r>
-              <w:t>In deze tekstbox kun je een tweet van maximaal 140 tekens posten. De tweet wordt meteen getoond in de timeline en onder het kopje Your tweets. (m.b.v. AJAX).</w:t>
+              <w:t xml:space="preserve">In deze </w:t>
+            </w:r>
+            <w:proofErr w:type="spellStart"/>
+            <w:r>
+              <w:t>tekstbox</w:t>
+            </w:r>
+            <w:proofErr w:type="spellEnd"/>
+            <w:r>
+              <w:t xml:space="preserve"> kun je een tweet van maximaal 140 tekens posten. De tweet wordt meteen getoond in de timeline en onder het kopje Your tweets. (m.b.v. AJAX).</w:t>
             </w:r>
           </w:p>
         </w:tc>
@@ -908,8 +1071,13 @@
           </w:tcPr>
           <w:p>
             <w:r>
-              <w:t>@Mentions</w:t>
-            </w:r>
+              <w:t>@</w:t>
+            </w:r>
+            <w:proofErr w:type="spellStart"/>
+            <w:r>
+              <w:t>Mentions</w:t>
+            </w:r>
+            <w:proofErr w:type="spellEnd"/>
           </w:p>
         </w:tc>
         <w:tc>
@@ -949,9 +1117,19 @@
             <w:tcW w:w="1795" w:type="dxa"/>
           </w:tcPr>
           <w:p>
-            <w:r>
-              <w:t>Following/ followers</w:t>
-            </w:r>
+            <w:proofErr w:type="spellStart"/>
+            <w:r>
+              <w:t>Following</w:t>
+            </w:r>
+            <w:proofErr w:type="spellEnd"/>
+            <w:r>
+              <w:t xml:space="preserve">/ </w:t>
+            </w:r>
+            <w:proofErr w:type="spellStart"/>
+            <w:r>
+              <w:t>followers</w:t>
+            </w:r>
+            <w:proofErr w:type="spellEnd"/>
           </w:p>
         </w:tc>
         <w:tc>
@@ -1016,6 +1194,7 @@
           </w:tcPr>
           <w:p>
             <w:r>
+              <w:lastRenderedPageBreak/>
               <w:t>Trends</w:t>
             </w:r>
           </w:p>
@@ -1057,9 +1236,11 @@
             <w:tcW w:w="1795" w:type="dxa"/>
           </w:tcPr>
           <w:p>
+            <w:proofErr w:type="spellStart"/>
             <w:r>
               <w:t>Logout</w:t>
             </w:r>
+            <w:proofErr w:type="spellEnd"/>
           </w:p>
         </w:tc>
         <w:tc>
@@ -1071,7 +1252,15 @@
               <w:cnfStyle w:val="000000100000" w:firstRow="0" w:lastRow="0" w:firstColumn="0" w:lastColumn="0" w:oddVBand="0" w:evenVBand="0" w:oddHBand="1" w:evenHBand="0" w:firstRowFirstColumn="0" w:firstRowLastColumn="0" w:lastRowFirstColumn="0" w:lastRowLastColumn="0"/>
             </w:pPr>
             <w:r>
-              <w:t xml:space="preserve">Activeren van de logout brengt je terug naar </w:t>
+              <w:t xml:space="preserve">Activeren van de </w:t>
+            </w:r>
+            <w:proofErr w:type="spellStart"/>
+            <w:r>
+              <w:t>logout</w:t>
+            </w:r>
+            <w:proofErr w:type="spellEnd"/>
+            <w:r>
+              <w:t xml:space="preserve"> brengt je terug naar </w:t>
             </w:r>
             <w:r>
               <w:fldChar w:fldCharType="begin"/>
@@ -1100,6 +1289,8 @@
             <w:r>
               <w:t>. Het feitelijke inloggen en uitloggen doe je met JAAS.</w:t>
             </w:r>
+            <w:bookmarkStart w:id="2" w:name="_GoBack"/>
+            <w:bookmarkEnd w:id="2"/>
           </w:p>
         </w:tc>
         <w:tc>
@@ -1137,11 +1328,7 @@
               <w:cnfStyle w:val="000000010000" w:firstRow="0" w:lastRow="0" w:firstColumn="0" w:lastColumn="0" w:oddVBand="0" w:evenVBand="0" w:oddHBand="0" w:evenHBand="1" w:firstRowFirstColumn="0" w:firstRowLastColumn="0" w:lastRowFirstColumn="0" w:lastRowLastColumn="0"/>
             </w:pPr>
             <w:r>
-              <w:t xml:space="preserve">Het activeren van de login op kwetterscherm 1 brengt je naar </w:t>
-            </w:r>
-            <w:r>
-              <w:lastRenderedPageBreak/>
-              <w:t>kwetterscherm 2. Hierbij kun je op dit moment een gebruiker naar keuze gebruiken als ingelogde gebruiker. Het feitelijke inloggen en uitloggen doe je met JAAS.</w:t>
+              <w:t>Het activeren van de login op kwetterscherm 1 brengt je naar kwetterscherm 2. Hierbij kun je op dit moment een gebruiker naar keuze gebruiken als ingelogde gebruiker. Het feitelijke inloggen en uitloggen doe je met JAAS.</w:t>
             </w:r>
           </w:p>
         </w:tc>
@@ -1168,8 +1355,31 @@
     </w:p>
     <w:p>
       <w:r>
-        <w:t xml:space="preserve">Voor dit scherm is geen mock-up gegeven. Maak hier zelf een ontwerp voor. </w:t>
-      </w:r>
+        <w:t xml:space="preserve">Voor dit scherm is geen </w:t>
+      </w:r>
+      <w:proofErr w:type="spellStart"/>
+      <w:r>
+        <w:t>mock</w:t>
+      </w:r>
+      <w:proofErr w:type="spellEnd"/>
+      <w:r>
+        <w:t xml:space="preserve">-up gegeven. Maak hier zelf een ontwerp voor. </w:t>
+      </w:r>
+    </w:p>
+    <w:p>
+      <w:pPr>
+        <w:rPr>
+          <w:b/>
+        </w:rPr>
+      </w:pPr>
+      <w:hyperlink r:id="rId18" w:history="1">
+        <w:r>
+          <w:rPr>
+            <w:rStyle w:val="Hyperlink"/>
+          </w:rPr>
+          <w:t>https://trello.com/c/DWVMUNRy/17-registratie-en-inlog</w:t>
+        </w:r>
+      </w:hyperlink>
     </w:p>
     <w:tbl>
       <w:tblPr>
@@ -1178,9 +1388,9 @@
         <w:tblLook w:val="04A0" w:firstRow="1" w:lastRow="0" w:firstColumn="1" w:lastColumn="0" w:noHBand="0" w:noVBand="1"/>
       </w:tblPr>
       <w:tblGrid>
-        <w:gridCol w:w="1830"/>
-        <w:gridCol w:w="6075"/>
-        <w:gridCol w:w="1332"/>
+        <w:gridCol w:w="1814"/>
+        <w:gridCol w:w="5860"/>
+        <w:gridCol w:w="1327"/>
       </w:tblGrid>
       <w:tr>
         <w:trPr>
@@ -1404,7 +1614,20 @@
     </w:p>
     <w:p>
       <w:r>
-        <w:t xml:space="preserve">Voor dit scherm is geen mock-up gegeven. Maak hier zelf een ontwerp voor. </w:t>
+        <w:t xml:space="preserve">Voor dit scherm is geen </w:t>
+      </w:r>
+      <w:proofErr w:type="spellStart"/>
+      <w:r>
+        <w:t>mock</w:t>
+      </w:r>
+      <w:proofErr w:type="spellEnd"/>
+      <w:r>
+        <w:t xml:space="preserve">-up gegeven. Maak hier zelf een ontwerp voor. </w:t>
+      </w:r>
+    </w:p>
+    <w:p>
+      <w:r>
+        <w:t>https://trello.com/c/lTwyu4fv/18-beheerfunctionaliteit-maken</w:t>
       </w:r>
     </w:p>
     <w:tbl>
@@ -1414,9 +1637,9 @@
         <w:tblLook w:val="04A0" w:firstRow="1" w:lastRow="0" w:firstColumn="1" w:lastColumn="0" w:noHBand="0" w:noVBand="1"/>
       </w:tblPr>
       <w:tblGrid>
-        <w:gridCol w:w="1795"/>
-        <w:gridCol w:w="6110"/>
-        <w:gridCol w:w="1332"/>
+        <w:gridCol w:w="1777"/>
+        <w:gridCol w:w="5898"/>
+        <w:gridCol w:w="1326"/>
       </w:tblGrid>
       <w:tr>
         <w:trPr>
@@ -1528,7 +1751,31 @@
               <w:cnfStyle w:val="000000010000" w:firstRow="0" w:lastRow="0" w:firstColumn="0" w:lastColumn="0" w:oddVBand="0" w:evenVBand="0" w:oddHBand="0" w:evenHBand="1" w:firstRowFirstColumn="0" w:firstRowLastColumn="0" w:lastRowFirstColumn="0" w:lastRowLastColumn="0"/>
             </w:pPr>
             <w:r>
-              <w:t xml:space="preserve">Er komen steeds meer klachten binnen van onheus taalgebruik bij het kwetteren. Een moderator kan deze beledigende kwetters verwijderen. De moderator moet een lijst van kwetters op kunnen vragen en daaruit kwetters kunnen verwijderen. </w:t>
+              <w:t xml:space="preserve">Er komen steeds meer klachten binnen van onheus taalgebruik bij het kwetteren. Een moderator kan deze beledigende </w:t>
+            </w:r>
+            <w:proofErr w:type="spellStart"/>
+            <w:r>
+              <w:t>kwetters</w:t>
+            </w:r>
+            <w:proofErr w:type="spellEnd"/>
+            <w:r>
+              <w:t xml:space="preserve"> verwijderen. De moderator moet een lijst van </w:t>
+            </w:r>
+            <w:proofErr w:type="spellStart"/>
+            <w:r>
+              <w:t>kwetters</w:t>
+            </w:r>
+            <w:proofErr w:type="spellEnd"/>
+            <w:r>
+              <w:t xml:space="preserve"> op kunnen vragen en daaruit </w:t>
+            </w:r>
+            <w:proofErr w:type="spellStart"/>
+            <w:r>
+              <w:t>kwetters</w:t>
+            </w:r>
+            <w:proofErr w:type="spellEnd"/>
+            <w:r>
+              <w:t xml:space="preserve"> kunnen verwijderen. </w:t>
             </w:r>
           </w:p>
         </w:tc>
@@ -1635,6 +1882,7 @@
           </w:tcPr>
           <w:p>
             <w:r>
+              <w:lastRenderedPageBreak/>
               <w:t>Beheer rollen en gebruikers</w:t>
             </w:r>
           </w:p>
@@ -1742,12 +1990,14 @@
         <w:lang w:val="en-US"/>
       </w:rPr>
     </w:pPr>
+    <w:proofErr w:type="spellStart"/>
     <w:r>
       <w:rPr>
         <w:lang w:val="en-US"/>
       </w:rPr>
       <w:t>Najaar</w:t>
     </w:r>
+    <w:proofErr w:type="spellEnd"/>
     <w:r>
       <w:rPr>
         <w:lang w:val="en-US"/>
@@ -1764,7 +2014,21 @@
       <w:rPr>
         <w:lang w:val="en-US"/>
       </w:rPr>
-      <w:t>-Kwetter-Casus</w:t>
+      <w:t>-</w:t>
+    </w:r>
+    <w:proofErr w:type="spellStart"/>
+    <w:r>
+      <w:rPr>
+        <w:lang w:val="en-US"/>
+      </w:rPr>
+      <w:t>Kwetter</w:t>
+    </w:r>
+    <w:proofErr w:type="spellEnd"/>
+    <w:r>
+      <w:rPr>
+        <w:lang w:val="en-US"/>
+      </w:rPr>
+      <w:t>-Casus</w:t>
     </w:r>
     <w:r>
       <w:rPr>
@@ -1803,7 +2067,7 @@
         <w:noProof/>
         <w:lang w:val="en-US"/>
       </w:rPr>
-      <w:t>1</w:t>
+      <w:t>4</w:t>
     </w:r>
     <w:r>
       <w:rPr>
@@ -1880,8 +2144,16 @@
           <w:rPr>
             <w:rFonts w:asciiTheme="majorHAnsi" w:eastAsiaTheme="majorEastAsia" w:hAnsiTheme="majorHAnsi" w:cstheme="majorBidi"/>
           </w:rPr>
-          <w:t>een Twitter clone</w:t>
+          <w:t xml:space="preserve">een Twitter </w:t>
         </w:r>
+        <w:proofErr w:type="spellStart"/>
+        <w:r>
+          <w:rPr>
+            <w:rFonts w:asciiTheme="majorHAnsi" w:eastAsiaTheme="majorEastAsia" w:hAnsiTheme="majorHAnsi" w:cstheme="majorBidi"/>
+          </w:rPr>
+          <w:t>clone</w:t>
+        </w:r>
+        <w:proofErr w:type="spellEnd"/>
       </w:p>
     </w:sdtContent>
   </w:sdt>
@@ -4149,7 +4421,7 @@
     <w:lsdException w:name="Table Web 2" w:semiHidden="1" w:unhideWhenUsed="1"/>
     <w:lsdException w:name="Table Web 3" w:semiHidden="1" w:unhideWhenUsed="1"/>
     <w:lsdException w:name="Balloon Text" w:semiHidden="1" w:unhideWhenUsed="1"/>
-    <w:lsdException w:name="Table Grid" w:semiHidden="1" w:uiPriority="59" w:unhideWhenUsed="1"/>
+    <w:lsdException w:name="Table Grid" w:uiPriority="59"/>
     <w:lsdException w:name="Table Theme" w:semiHidden="1" w:unhideWhenUsed="1"/>
     <w:lsdException w:name="Placeholder Text" w:semiHidden="1"/>
     <w:lsdException w:name="No Spacing" w:uiPriority="1" w:qFormat="1"/>
@@ -5514,6 +5786,21 @@
 </file>
 
 <file path=customXml/item1.xml><?xml version="1.0" encoding="utf-8"?>
+<?mso-contentType ?>
+<FormTemplates xmlns="http://schemas.microsoft.com/sharepoint/v3/contenttype/forms">
+  <Display>DocumentLibraryForm</Display>
+  <Edit>DocumentLibraryForm</Edit>
+  <New>DocumentLibraryForm</New>
+</FormTemplates>
+</file>
+
+<file path=customXml/item2.xml><?xml version="1.0" encoding="utf-8"?>
+<p:properties xmlns:p="http://schemas.microsoft.com/office/2006/metadata/properties" xmlns:xsi="http://www.w3.org/2001/XMLSchema-instance" xmlns:pc="http://schemas.microsoft.com/office/infopath/2007/PartnerControls">
+  <documentManagement/>
+</p:properties>
+</file>
+
+<file path=customXml/item3.xml><?xml version="1.0" encoding="utf-8"?>
 <ct:contentTypeSchema xmlns:ct="http://schemas.microsoft.com/office/2006/metadata/contentType" xmlns:ma="http://schemas.microsoft.com/office/2006/metadata/properties/metaAttributes" ct:_="" ma:_="" ma:contentTypeName="Document" ma:contentTypeID="0x010100293E434923DD2D459140C7902081AE53" ma:contentTypeVersion="0" ma:contentTypeDescription="Create a new document." ma:contentTypeScope="" ma:versionID="6396e176ce3bd6838fe36e1969b885ce">
   <xsd:schema xmlns:xsd="http://www.w3.org/2001/XMLSchema" xmlns:xs="http://www.w3.org/2001/XMLSchema" xmlns:p="http://schemas.microsoft.com/office/2006/metadata/properties" targetNamespace="http://schemas.microsoft.com/office/2006/metadata/properties" ma:root="true" ma:fieldsID="1b05d82d297216baf5b26c55225140df">
     <xsd:element name="properties">
@@ -5627,26 +5914,28 @@
 </ct:contentTypeSchema>
 </file>
 
-<file path=customXml/item2.xml><?xml version="1.0" encoding="utf-8"?>
-<p:properties xmlns:p="http://schemas.microsoft.com/office/2006/metadata/properties" xmlns:xsi="http://www.w3.org/2001/XMLSchema-instance" xmlns:pc="http://schemas.microsoft.com/office/infopath/2007/PartnerControls">
-  <documentManagement/>
-</p:properties>
-</file>
-
-<file path=customXml/item3.xml><?xml version="1.0" encoding="utf-8"?>
-<?mso-contentType ?>
-<FormTemplates xmlns="http://schemas.microsoft.com/sharepoint/v3/contenttype/forms">
-  <Display>DocumentLibraryForm</Display>
-  <Edit>DocumentLibraryForm</Edit>
-  <New>DocumentLibraryForm</New>
-</FormTemplates>
-</file>
-
 <file path=customXml/item4.xml><?xml version="1.0" encoding="utf-8"?>
 <b:Sources xmlns:b="http://schemas.openxmlformats.org/officeDocument/2006/bibliography" xmlns="http://schemas.openxmlformats.org/officeDocument/2006/bibliography" SelectedStyle="\APA.XSL" StyleName="APA"/>
 </file>
 
 <file path=customXml/itemProps1.xml><?xml version="1.0" encoding="utf-8"?>
+<ds:datastoreItem xmlns:ds="http://schemas.openxmlformats.org/officeDocument/2006/customXml" ds:itemID="{D2C49D26-35D8-46D3-92ED-BAB478BDA211}">
+  <ds:schemaRefs>
+    <ds:schemaRef ds:uri="http://schemas.microsoft.com/sharepoint/v3/contenttype/forms"/>
+  </ds:schemaRefs>
+</ds:datastoreItem>
+</file>
+
+<file path=customXml/itemProps2.xml><?xml version="1.0" encoding="utf-8"?>
+<ds:datastoreItem xmlns:ds="http://schemas.openxmlformats.org/officeDocument/2006/customXml" ds:itemID="{2BF0E1BC-4DBB-491E-8BC9-53F3B8ED73E5}">
+  <ds:schemaRefs>
+    <ds:schemaRef ds:uri="http://schemas.microsoft.com/office/2006/metadata/properties"/>
+    <ds:schemaRef ds:uri="http://schemas.microsoft.com/office/infopath/2007/PartnerControls"/>
+  </ds:schemaRefs>
+</ds:datastoreItem>
+</file>
+
+<file path=customXml/itemProps3.xml><?xml version="1.0" encoding="utf-8"?>
 <ds:datastoreItem xmlns:ds="http://schemas.openxmlformats.org/officeDocument/2006/customXml" ds:itemID="{95056BB8-0204-43E9-AA8F-223CE8C94F32}">
   <ds:schemaRefs>
     <ds:schemaRef ds:uri="http://schemas.microsoft.com/office/2006/metadata/contentType"/>
@@ -5662,25 +5951,8 @@
 </ds:datastoreItem>
 </file>
 
-<file path=customXml/itemProps2.xml><?xml version="1.0" encoding="utf-8"?>
-<ds:datastoreItem xmlns:ds="http://schemas.openxmlformats.org/officeDocument/2006/customXml" ds:itemID="{2BF0E1BC-4DBB-491E-8BC9-53F3B8ED73E5}">
-  <ds:schemaRefs>
-    <ds:schemaRef ds:uri="http://schemas.microsoft.com/office/2006/metadata/properties"/>
-    <ds:schemaRef ds:uri="http://schemas.microsoft.com/office/infopath/2007/PartnerControls"/>
-  </ds:schemaRefs>
-</ds:datastoreItem>
-</file>
-
-<file path=customXml/itemProps3.xml><?xml version="1.0" encoding="utf-8"?>
-<ds:datastoreItem xmlns:ds="http://schemas.openxmlformats.org/officeDocument/2006/customXml" ds:itemID="{D2C49D26-35D8-46D3-92ED-BAB478BDA211}">
-  <ds:schemaRefs>
-    <ds:schemaRef ds:uri="http://schemas.microsoft.com/sharepoint/v3/contenttype/forms"/>
-  </ds:schemaRefs>
-</ds:datastoreItem>
-</file>
-
 <file path=customXml/itemProps4.xml><?xml version="1.0" encoding="utf-8"?>
-<ds:datastoreItem xmlns:ds="http://schemas.openxmlformats.org/officeDocument/2006/customXml" ds:itemID="{E95906D8-95B2-4B2D-8516-F9A8BBC3E88C}">
+<ds:datastoreItem xmlns:ds="http://schemas.openxmlformats.org/officeDocument/2006/customXml" ds:itemID="{561C4CE3-2E20-4656-BBF7-D2BA715F27BD}">
   <ds:schemaRefs>
     <ds:schemaRef ds:uri="http://schemas.openxmlformats.org/officeDocument/2006/bibliography"/>
   </ds:schemaRefs>

</xml_diff>